<commit_message>
Improves style template tests and fixes test data
</commit_message>
<xml_diff>
--- a/Tests/Test Data/docx/RKDOCXDocumentPropertiesWriterTest/coreproperties.docx
+++ b/Tests/Test Data/docx/RKDOCXDocumentPropertiesWriterTest/coreproperties.docx
@@ -5,6 +5,11 @@
     <w:sectPr>
       <w:pgSz w:w="11900" w:h="16840" w:orient="portrait"/>
       <w:pgMar w:header="720" w:footer="720" w:top="1800" w:left="1440" w:right="1440" w:bottom="1800"/>
+      <w:endnotePr>
+        <w:pos w:val="docEnd"/>
+        <w:numFmt w:val="decimal"/>
+        <w:numRestart w:val="continuous"/>
+      </w:endnotePr>
     </w:sectPr>
   </w:body>
 </w:document>

</xml_diff>

<commit_message>
Updates test files and deletes an unused test file
</commit_message>
<xml_diff>
--- a/Tests/Test Data/docx/RKDOCXDocumentPropertiesWriterTest/coreproperties.docx
+++ b/Tests/Test Data/docx/RKDOCXDocumentPropertiesWriterTest/coreproperties.docx
@@ -13,4 +13,12 @@
     </w:sectPr>
   </w:body>
 </w:document>
+</file>
+
+<file path=word/styles.xml><?xml version="1.0" encoding="utf-8"?>
+<w:styles xmlns:w14="http://schemas.microsoft.com/office/word/2010/wordml" xmlns:r="http://schemas.openxmlformats.org/officeDocument/2006/relationships" xmlns:w="http://schemas.openxmlformats.org/wordprocessingml/2006/main" xmlns:w15="http://schemas.microsoft.com/office/word/2012/wordml" xmlns:mc="http://schemas.openxmlformats.org/markup-compatibility/2006" mc:Ignorable="w14 w15">
+  <w:style w:type="paragraph" w:default="1" w:styleId="Normal">
+    <w:name w:val="Normal"/>
+  </w:style>
+</w:styles>
 </file>
</xml_diff>

<commit_message>
Updates all test cases to include ligature compatibility setting
</commit_message>
<xml_diff>
--- a/Tests/Test Data/docx/RKDOCXDocumentPropertiesWriterTest/coreproperties.docx
+++ b/Tests/Test Data/docx/RKDOCXDocumentPropertiesWriterTest/coreproperties.docx
@@ -17,8 +17,18 @@
 
 <file path=word/styles.xml><?xml version="1.0" encoding="utf-8"?>
 <w:styles xmlns:w14="http://schemas.microsoft.com/office/word/2010/wordml" xmlns:r="http://schemas.openxmlformats.org/officeDocument/2006/relationships" xmlns:w="http://schemas.openxmlformats.org/wordprocessingml/2006/main" xmlns:w15="http://schemas.microsoft.com/office/word/2012/wordml" xmlns:mc="http://schemas.openxmlformats.org/markup-compatibility/2006" mc:Ignorable="w14 w15">
+  <w:docDefaults>
+    <w:rPrDefault>
+      <w:rPr>
+        <w14:ligatures w14:val="historicalDiscretional"/>
+      </w:rPr>
+    </w:rPrDefault>
+  </w:docDefaults>
   <w:style w:type="paragraph" w:default="1" w:styleId="Normal">
     <w:name w:val="Normal"/>
+    <w:rPr>
+      <w14:ligatures w14:val="historicalDiscretional"/>
+    </w:rPr>
   </w:style>
 </w:styles>
 </file>
</xml_diff>